<commit_message>
changes added for renew token api
</commit_message>
<xml_diff>
--- a/docs/project.docx
+++ b/docs/project.docx
@@ -57,54 +57,22 @@
     <w:p/>
     <w:p>
       <w:r>
-        <w:t>3. **</w:t>
-      </w:r>
-      <w:proofErr w:type="spellStart"/>
-      <w:r>
-        <w:t>Enrollment</w:t>
-      </w:r>
-      <w:proofErr w:type="spellEnd"/>
-      <w:r>
-        <w:t xml:space="preserve"> and Registration**:</w:t>
-      </w:r>
-    </w:p>
-    <w:p>
-      <w:r>
-        <w:t xml:space="preserve">   - Course </w:t>
-      </w:r>
-      <w:proofErr w:type="spellStart"/>
-      <w:r>
-        <w:t>catalog</w:t>
-      </w:r>
-      <w:proofErr w:type="spellEnd"/>
-      <w:r>
-        <w:t xml:space="preserve"> with search and filtering options.</w:t>
-      </w:r>
-    </w:p>
-    <w:p>
-      <w:r>
-        <w:t xml:space="preserve">   - </w:t>
-      </w:r>
-      <w:proofErr w:type="spellStart"/>
-      <w:r>
-        <w:t>Enrollment</w:t>
-      </w:r>
-      <w:proofErr w:type="spellEnd"/>
-      <w:r>
-        <w:t xml:space="preserve"> process for students.</w:t>
-      </w:r>
-    </w:p>
-    <w:p>
-      <w:r>
-        <w:t xml:space="preserve">   - </w:t>
-      </w:r>
-      <w:proofErr w:type="spellStart"/>
-      <w:r>
-        <w:t>Enrollment</w:t>
-      </w:r>
-      <w:proofErr w:type="spellEnd"/>
-      <w:r>
-        <w:t xml:space="preserve"> management for instructors.</w:t>
+        <w:t>3. **Enrollment and Registration**:</w:t>
+      </w:r>
+    </w:p>
+    <w:p>
+      <w:r>
+        <w:t xml:space="preserve">   - Course catalog with search and filtering options.</w:t>
+      </w:r>
+    </w:p>
+    <w:p>
+      <w:r>
+        <w:t xml:space="preserve">   - Enrollment process for students.</w:t>
+      </w:r>
+    </w:p>
+    <w:p>
+      <w:r>
+        <w:t xml:space="preserve">   - Enrollment management for instructors.</w:t>
       </w:r>
     </w:p>
     <w:p/>
@@ -332,6 +300,295 @@
       <w:r>
         <w:t>These requirements form the foundation for building a robust and feature-rich Online Learning Management System that meets the needs of both educators and learners.</w:t>
       </w:r>
+    </w:p>
+    <w:p>
+      <w:r>
+        <w:t>APIS:</w:t>
+      </w:r>
+    </w:p>
+    <w:p>
+      <w:r>
+        <w:t>For LMS APIS:</w:t>
+      </w:r>
+    </w:p>
+    <w:p/>
+    <w:p>
+      <w:r>
+        <w:t>Creating a Learning Management System (LMS) involves implementing various APIs to handle different functionalities such as user management, course management, enrollment, content delivery, and analytics. Below are the detailed APIs required for building an LMS using Spring Boot:</w:t>
+      </w:r>
+    </w:p>
+    <w:p/>
+    <w:p>
+      <w:r>
+        <w:t>1. *User Management APIs*:</w:t>
+      </w:r>
+    </w:p>
+    <w:p>
+      <w:r>
+        <w:t xml:space="preserve">   - *User Registration*: /api/register (POST)</w:t>
+      </w:r>
+    </w:p>
+    <w:p>
+      <w:r>
+        <w:t xml:space="preserve">   - *User Authentication*: /api/login (POST)</w:t>
+      </w:r>
+    </w:p>
+    <w:p>
+      <w:r>
+        <w:t xml:space="preserve">   - *User Profile Update*: /api/users/{userId} (PUT)</w:t>
+      </w:r>
+    </w:p>
+    <w:p>
+      <w:r>
+        <w:t xml:space="preserve">   - *User Deletion*: /api/users/{userId} (DELETE)</w:t>
+      </w:r>
+    </w:p>
+    <w:p>
+      <w:r>
+        <w:t xml:space="preserve">   - *User Details Retrieval*: /api/users/{userId} (GET)</w:t>
+      </w:r>
+    </w:p>
+    <w:p>
+      <w:r>
+        <w:t xml:space="preserve">   - *Change Password*: /api/users/{userId}/password (PUT)</w:t>
+      </w:r>
+    </w:p>
+    <w:p/>
+    <w:p>
+      <w:r>
+        <w:t>2. *Course Management APIs*:</w:t>
+      </w:r>
+    </w:p>
+    <w:p>
+      <w:r>
+        <w:t xml:space="preserve">   - *Create Course*: /api/courses (POST)</w:t>
+      </w:r>
+    </w:p>
+    <w:p>
+      <w:r>
+        <w:t xml:space="preserve">   - *Update Course*: /api/courses/{courseId} (PUT)</w:t>
+      </w:r>
+    </w:p>
+    <w:p>
+      <w:r>
+        <w:t xml:space="preserve">   - *Delete Course*: /api/courses/{courseId} (DELETE)</w:t>
+      </w:r>
+    </w:p>
+    <w:p>
+      <w:r>
+        <w:t xml:space="preserve">   - *Get Course Details*: /api/courses/{courseId} (GET)</w:t>
+      </w:r>
+    </w:p>
+    <w:p>
+      <w:r>
+        <w:t xml:space="preserve">   - *List All Courses*: /api/courses (GET)</w:t>
+      </w:r>
+    </w:p>
+    <w:p>
+      <w:r>
+        <w:t xml:space="preserve">   - *Enroll User in Course*: /api/courses/{courseId}/enrollments (POST)</w:t>
+      </w:r>
+    </w:p>
+    <w:p>
+      <w:r>
+        <w:t xml:space="preserve">   - *List Enrolled Courses for User*: /api/users/{userId}/courses (GET)</w:t>
+      </w:r>
+    </w:p>
+    <w:p/>
+    <w:p>
+      <w:r>
+        <w:t>3. *Content Management APIs*:</w:t>
+      </w:r>
+    </w:p>
+    <w:p>
+      <w:r>
+        <w:t xml:space="preserve">   - *Upload Content*: /api/courses/{courseId}/content (POST)</w:t>
+      </w:r>
+    </w:p>
+    <w:p>
+      <w:r>
+        <w:t xml:space="preserve">   - *Update Content*: /api/courses/{courseId}/content/{contentId} (PUT)</w:t>
+      </w:r>
+    </w:p>
+    <w:p>
+      <w:r>
+        <w:t xml:space="preserve">   - *Delete Content*: /api/courses/{courseId}/content/{contentId} (DELETE)</w:t>
+      </w:r>
+    </w:p>
+    <w:p>
+      <w:r>
+        <w:t xml:space="preserve">   - *Get Content Details*: /api/courses/{courseId}/content/{contentId} (GET)</w:t>
+      </w:r>
+    </w:p>
+    <w:p>
+      <w:r>
+        <w:t xml:space="preserve">   - *List Content for Course*: /api/courses/{courseId}/content (GET)</w:t>
+      </w:r>
+    </w:p>
+    <w:p/>
+    <w:p>
+      <w:r>
+        <w:t>4. *Discussion Forum APIs*:</w:t>
+      </w:r>
+    </w:p>
+    <w:p>
+      <w:r>
+        <w:lastRenderedPageBreak/>
+        <w:t xml:space="preserve">   - *Create Thread*: /api/forums/{forumId}/threads (POST)</w:t>
+      </w:r>
+    </w:p>
+    <w:p>
+      <w:r>
+        <w:t xml:space="preserve">   - *Reply to Thread*: /api/forums/{forumId}/threads/{threadId}/replies (POST)</w:t>
+      </w:r>
+    </w:p>
+    <w:p>
+      <w:r>
+        <w:t xml:space="preserve">   - *Get Thread Details*: /api/forums/{forumId}/threads/{threadId} (GET)</w:t>
+      </w:r>
+    </w:p>
+    <w:p>
+      <w:r>
+        <w:t xml:space="preserve">   - *List Threads in Forum*: /api/forums/{forumId}/threads (GET)</w:t>
+      </w:r>
+    </w:p>
+    <w:p/>
+    <w:p>
+      <w:r>
+        <w:t>5. *Assessment and Quiz APIs*:</w:t>
+      </w:r>
+    </w:p>
+    <w:p>
+      <w:r>
+        <w:t xml:space="preserve">   - *Create Quiz*: /api/quizzes (POST)</w:t>
+      </w:r>
+    </w:p>
+    <w:p>
+      <w:r>
+        <w:t xml:space="preserve">   - *Update Quiz*: /api/quizzes/{quizId} (PUT)</w:t>
+      </w:r>
+    </w:p>
+    <w:p>
+      <w:r>
+        <w:t xml:space="preserve">   - *Delete Quiz*: /api/quizzes/{quizId} (DELETE)</w:t>
+      </w:r>
+    </w:p>
+    <w:p>
+      <w:r>
+        <w:t xml:space="preserve">   - *Get Quiz Details*: /api/quizzes/{quizId} (GET)</w:t>
+      </w:r>
+    </w:p>
+    <w:p>
+      <w:r>
+        <w:t xml:space="preserve">   - *Submit Quiz Answers*: /api/quizzes/{quizId}/submit (POST)</w:t>
+      </w:r>
+    </w:p>
+    <w:p>
+      <w:r>
+        <w:t xml:space="preserve">   - *Get Quiz Results*: /api/quizzes/{quizId}/results (GET)</w:t>
+      </w:r>
+    </w:p>
+    <w:p/>
+    <w:p>
+      <w:r>
+        <w:t>6. *Analytics and Reporting APIs*:</w:t>
+      </w:r>
+    </w:p>
+    <w:p>
+      <w:r>
+        <w:t xml:space="preserve">   - *User Activity Report*: /api/analytics/users/{userId}/activity (GET)</w:t>
+      </w:r>
+    </w:p>
+    <w:p>
+      <w:r>
+        <w:t xml:space="preserve">   - *Course Enrollment Report*: /api/analytics/courses/{courseId}/enrollments (GET)</w:t>
+      </w:r>
+    </w:p>
+    <w:p>
+      <w:r>
+        <w:t xml:space="preserve">   - *Quiz Performance Report*: /api/analytics/quizzes/{quizId}/performance (GET)</w:t>
+      </w:r>
+    </w:p>
+    <w:p>
+      <w:r>
+        <w:t xml:space="preserve">   - *Content Access Report*: /api/analytics/courses/{courseId}/content/access (GET)</w:t>
+      </w:r>
+    </w:p>
+    <w:p/>
+    <w:p>
+      <w:r>
+        <w:t>7. *Notification APIs*:</w:t>
+      </w:r>
+    </w:p>
+    <w:p>
+      <w:r>
+        <w:t xml:space="preserve">   - *Send Notification*: /api/notifications (POST)</w:t>
+      </w:r>
+    </w:p>
+    <w:p>
+      <w:r>
+        <w:t xml:space="preserve">   - *Retrieve Notifications for User*: /api/notifications/{userId} (GET)</w:t>
+      </w:r>
+    </w:p>
+    <w:p>
+      <w:r>
+        <w:t xml:space="preserve">   - *Mark Notification as Read*: /api/notifications/{notificationId}/read (PUT)</w:t>
+      </w:r>
+    </w:p>
+    <w:p/>
+    <w:p>
+      <w:r>
+        <w:t>8. *Settings and Configuration APIs*:</w:t>
+      </w:r>
+    </w:p>
+    <w:p>
+      <w:r>
+        <w:t xml:space="preserve">   - *Update LMS Settings*: /api/settings (PUT)</w:t>
+      </w:r>
+    </w:p>
+    <w:p>
+      <w:r>
+        <w:t xml:space="preserve">   - *Get LMS Configuration*: /api/settings (GET)</w:t>
+      </w:r>
+    </w:p>
+    <w:p/>
+    <w:p>
+      <w:r>
+        <w:t>These are some of the essential APIs required for building a Learning Management System. Depending on your specific requirements, you may need to add additional APIs or customize existing ones. Ensure to implement proper authentication, authorization, input validation, error handling, and security measures for all APIs to make your LMS robust and secure.</w:t>
+      </w:r>
+    </w:p>
+    <w:p>
+      <w:pPr>
+        <w:rPr>
+          <w:b/>
+          <w:bCs/>
+        </w:rPr>
+      </w:pPr>
+      <w:r>
+        <w:rPr>
+          <w:b/>
+          <w:bCs/>
+        </w:rPr>
+        <w:t>Postman-collection-link:</w:t>
+      </w:r>
+    </w:p>
+    <w:p>
+      <w:pPr>
+        <w:rPr>
+          <w:b/>
+          <w:bCs/>
+        </w:rPr>
+      </w:pPr>
+      <w:hyperlink r:id="rId4" w:history="1">
+        <w:r>
+          <w:rPr>
+            <w:rStyle w:val="Hyperlink"/>
+            <w:b/>
+            <w:bCs/>
+          </w:rPr>
+          <w:t>https://api.postman.com/collections/8877828-70305baf-591c-4dae-bfe6-6b12c18a7a26?access_key=PMAT-01HSQE70A4T84F9VRJVSXYAY6H</w:t>
+        </w:r>
+      </w:hyperlink>
     </w:p>
     <w:sectPr>
       <w:pgSz w:w="11906" w:h="16838"/>
@@ -769,6 +1026,29 @@
     <w:semiHidden/>
     <w:unhideWhenUsed/>
   </w:style>
+  <w:style w:type="character" w:styleId="Hyperlink">
+    <w:name w:val="Hyperlink"/>
+    <w:basedOn w:val="DefaultParagraphFont"/>
+    <w:uiPriority w:val="99"/>
+    <w:unhideWhenUsed/>
+    <w:rsid w:val="00BF17BA"/>
+    <w:rPr>
+      <w:color w:val="0563C1" w:themeColor="hyperlink"/>
+      <w:u w:val="single"/>
+    </w:rPr>
+  </w:style>
+  <w:style w:type="character" w:styleId="UnresolvedMention">
+    <w:name w:val="Unresolved Mention"/>
+    <w:basedOn w:val="DefaultParagraphFont"/>
+    <w:uiPriority w:val="99"/>
+    <w:semiHidden/>
+    <w:unhideWhenUsed/>
+    <w:rsid w:val="00BF17BA"/>
+    <w:rPr>
+      <w:color w:val="605E5C"/>
+      <w:shd w:val="clear" w:color="auto" w:fill="E1DFDD"/>
+    </w:rPr>
+  </w:style>
 </w:styles>
 </file>
 

</xml_diff>

<commit_message>
course content update delete and get all content by course id apis
</commit_message>
<xml_diff>
--- a/docs/project.docx
+++ b/docs/project.docx
@@ -57,22 +57,54 @@
     <w:p/>
     <w:p>
       <w:r>
-        <w:t>3. **Enrollment and Registration**:</w:t>
-      </w:r>
-    </w:p>
-    <w:p>
-      <w:r>
-        <w:t xml:space="preserve">   - Course catalog with search and filtering options.</w:t>
-      </w:r>
-    </w:p>
-    <w:p>
-      <w:r>
-        <w:t xml:space="preserve">   - Enrollment process for students.</w:t>
-      </w:r>
-    </w:p>
-    <w:p>
-      <w:r>
-        <w:t xml:space="preserve">   - Enrollment management for instructors.</w:t>
+        <w:t>3. **</w:t>
+      </w:r>
+      <w:proofErr w:type="spellStart"/>
+      <w:r>
+        <w:t>Enrollment</w:t>
+      </w:r>
+      <w:proofErr w:type="spellEnd"/>
+      <w:r>
+        <w:t xml:space="preserve"> and Registration**:</w:t>
+      </w:r>
+    </w:p>
+    <w:p>
+      <w:r>
+        <w:t xml:space="preserve">   - Course </w:t>
+      </w:r>
+      <w:proofErr w:type="spellStart"/>
+      <w:r>
+        <w:t>catalog</w:t>
+      </w:r>
+      <w:proofErr w:type="spellEnd"/>
+      <w:r>
+        <w:t xml:space="preserve"> with search and filtering options.</w:t>
+      </w:r>
+    </w:p>
+    <w:p>
+      <w:r>
+        <w:t xml:space="preserve">   - </w:t>
+      </w:r>
+      <w:proofErr w:type="spellStart"/>
+      <w:r>
+        <w:t>Enrollment</w:t>
+      </w:r>
+      <w:proofErr w:type="spellEnd"/>
+      <w:r>
+        <w:t xml:space="preserve"> process for students.</w:t>
+      </w:r>
+    </w:p>
+    <w:p>
+      <w:r>
+        <w:t xml:space="preserve">   - </w:t>
+      </w:r>
+      <w:proofErr w:type="spellStart"/>
+      <w:r>
+        <w:t>Enrollment</w:t>
+      </w:r>
+      <w:proofErr w:type="spellEnd"/>
+      <w:r>
+        <w:t xml:space="preserve"> management for instructors.</w:t>
       </w:r>
     </w:p>
     <w:p/>
@@ -314,7 +346,15 @@
     <w:p/>
     <w:p>
       <w:r>
-        <w:t>Creating a Learning Management System (LMS) involves implementing various APIs to handle different functionalities such as user management, course management, enrollment, content delivery, and analytics. Below are the detailed APIs required for building an LMS using Spring Boot:</w:t>
+        <w:t xml:space="preserve">Creating a Learning Management System (LMS) involves implementing various APIs to handle different functionalities such as user management, course management, </w:t>
+      </w:r>
+      <w:proofErr w:type="spellStart"/>
+      <w:r>
+        <w:t>enrollment</w:t>
+      </w:r>
+      <w:proofErr w:type="spellEnd"/>
+      <w:r>
+        <w:t>, content delivery, and analytics. Below are the detailed APIs required for building an LMS using Spring Boot:</w:t>
       </w:r>
     </w:p>
     <w:p/>
@@ -325,32 +365,112 @@
     </w:p>
     <w:p>
       <w:r>
-        <w:t xml:space="preserve">   - *User Registration*: /api/register (POST)</w:t>
-      </w:r>
-    </w:p>
-    <w:p>
-      <w:r>
-        <w:t xml:space="preserve">   - *User Authentication*: /api/login (POST)</w:t>
-      </w:r>
-    </w:p>
-    <w:p>
-      <w:r>
-        <w:t xml:space="preserve">   - *User Profile Update*: /api/users/{userId} (PUT)</w:t>
-      </w:r>
-    </w:p>
-    <w:p>
-      <w:r>
-        <w:t xml:space="preserve">   - *User Deletion*: /api/users/{userId} (DELETE)</w:t>
-      </w:r>
-    </w:p>
-    <w:p>
-      <w:r>
-        <w:t xml:space="preserve">   - *User Details Retrieval*: /api/users/{userId} (GET)</w:t>
-      </w:r>
-    </w:p>
-    <w:p>
-      <w:r>
-        <w:t xml:space="preserve">   - *Change Password*: /api/users/{userId}/password (PUT)</w:t>
+        <w:t xml:space="preserve">   - *User Registration*: /</w:t>
+      </w:r>
+      <w:proofErr w:type="spellStart"/>
+      <w:r>
+        <w:t>api</w:t>
+      </w:r>
+      <w:proofErr w:type="spellEnd"/>
+      <w:r>
+        <w:t>/register (POST)</w:t>
+      </w:r>
+    </w:p>
+    <w:p>
+      <w:r>
+        <w:t xml:space="preserve">   - *User Authentication*: /</w:t>
+      </w:r>
+      <w:proofErr w:type="spellStart"/>
+      <w:r>
+        <w:t>api</w:t>
+      </w:r>
+      <w:proofErr w:type="spellEnd"/>
+      <w:r>
+        <w:t>/login (POST)</w:t>
+      </w:r>
+    </w:p>
+    <w:p>
+      <w:r>
+        <w:t xml:space="preserve">   - *User Profile Update*: /</w:t>
+      </w:r>
+      <w:proofErr w:type="spellStart"/>
+      <w:r>
+        <w:t>api</w:t>
+      </w:r>
+      <w:proofErr w:type="spellEnd"/>
+      <w:r>
+        <w:t>/users/{</w:t>
+      </w:r>
+      <w:proofErr w:type="spellStart"/>
+      <w:r>
+        <w:t>userId</w:t>
+      </w:r>
+      <w:proofErr w:type="spellEnd"/>
+      <w:r>
+        <w:t>} (PUT)</w:t>
+      </w:r>
+    </w:p>
+    <w:p>
+      <w:r>
+        <w:t xml:space="preserve">   - *User Deletion*: /</w:t>
+      </w:r>
+      <w:proofErr w:type="spellStart"/>
+      <w:r>
+        <w:t>api</w:t>
+      </w:r>
+      <w:proofErr w:type="spellEnd"/>
+      <w:r>
+        <w:t>/users/{</w:t>
+      </w:r>
+      <w:proofErr w:type="spellStart"/>
+      <w:r>
+        <w:t>userId</w:t>
+      </w:r>
+      <w:proofErr w:type="spellEnd"/>
+      <w:r>
+        <w:t>} (DELETE)</w:t>
+      </w:r>
+    </w:p>
+    <w:p>
+      <w:r>
+        <w:t xml:space="preserve">   - *User Details Retrieval*: /</w:t>
+      </w:r>
+      <w:proofErr w:type="spellStart"/>
+      <w:r>
+        <w:t>api</w:t>
+      </w:r>
+      <w:proofErr w:type="spellEnd"/>
+      <w:r>
+        <w:t>/users/{</w:t>
+      </w:r>
+      <w:proofErr w:type="spellStart"/>
+      <w:r>
+        <w:t>userId</w:t>
+      </w:r>
+      <w:proofErr w:type="spellEnd"/>
+      <w:r>
+        <w:t>} (GET)</w:t>
+      </w:r>
+    </w:p>
+    <w:p>
+      <w:r>
+        <w:t xml:space="preserve">   - *Change Password*: /</w:t>
+      </w:r>
+      <w:proofErr w:type="spellStart"/>
+      <w:r>
+        <w:t>api</w:t>
+      </w:r>
+      <w:proofErr w:type="spellEnd"/>
+      <w:r>
+        <w:t>/users/{</w:t>
+      </w:r>
+      <w:proofErr w:type="spellStart"/>
+      <w:r>
+        <w:t>userId</w:t>
+      </w:r>
+      <w:proofErr w:type="spellEnd"/>
+      <w:r>
+        <w:t>}/password (PUT)</w:t>
       </w:r>
     </w:p>
     <w:p/>
@@ -361,37 +481,155 @@
     </w:p>
     <w:p>
       <w:r>
-        <w:t xml:space="preserve">   - *Create Course*: /api/courses (POST)</w:t>
-      </w:r>
-    </w:p>
-    <w:p>
-      <w:r>
-        <w:t xml:space="preserve">   - *Update Course*: /api/courses/{courseId} (PUT)</w:t>
-      </w:r>
-    </w:p>
-    <w:p>
-      <w:r>
-        <w:t xml:space="preserve">   - *Delete Course*: /api/courses/{courseId} (DELETE)</w:t>
-      </w:r>
-    </w:p>
-    <w:p>
-      <w:r>
-        <w:t xml:space="preserve">   - *Get Course Details*: /api/courses/{courseId} (GET)</w:t>
-      </w:r>
-    </w:p>
-    <w:p>
-      <w:r>
-        <w:t xml:space="preserve">   - *List All Courses*: /api/courses (GET)</w:t>
-      </w:r>
-    </w:p>
-    <w:p>
-      <w:r>
-        <w:t xml:space="preserve">   - *Enroll User in Course*: /api/courses/{courseId}/enrollments (POST)</w:t>
-      </w:r>
-    </w:p>
-    <w:p>
-      <w:r>
-        <w:t xml:space="preserve">   - *List Enrolled Courses for User*: /api/users/{userId}/courses (GET)</w:t>
+        <w:t xml:space="preserve">   - *Create Course*: /</w:t>
+      </w:r>
+      <w:r>
+        <w:t>course-</w:t>
+      </w:r>
+      <w:proofErr w:type="spellStart"/>
+      <w:r>
+        <w:t>mgmt</w:t>
+      </w:r>
+      <w:proofErr w:type="spellEnd"/>
+      <w:r>
+        <w:t>/create</w:t>
+      </w:r>
+      <w:r>
+        <w:t xml:space="preserve"> (POST)</w:t>
+      </w:r>
+    </w:p>
+    <w:p>
+      <w:r>
+        <w:t xml:space="preserve">   - *Update Course*: /</w:t>
+      </w:r>
+      <w:proofErr w:type="spellStart"/>
+      <w:r>
+        <w:t>api</w:t>
+      </w:r>
+      <w:proofErr w:type="spellEnd"/>
+      <w:r>
+        <w:t>/courses/{</w:t>
+      </w:r>
+      <w:proofErr w:type="spellStart"/>
+      <w:r>
+        <w:t>courseId</w:t>
+      </w:r>
+      <w:proofErr w:type="spellEnd"/>
+      <w:r>
+        <w:t>} (PUT)</w:t>
+      </w:r>
+    </w:p>
+    <w:p>
+      <w:r>
+        <w:t xml:space="preserve">   - *Delete Course*: /</w:t>
+      </w:r>
+      <w:proofErr w:type="spellStart"/>
+      <w:r>
+        <w:t>api</w:t>
+      </w:r>
+      <w:proofErr w:type="spellEnd"/>
+      <w:r>
+        <w:t>/courses/{</w:t>
+      </w:r>
+      <w:proofErr w:type="spellStart"/>
+      <w:r>
+        <w:t>courseId</w:t>
+      </w:r>
+      <w:proofErr w:type="spellEnd"/>
+      <w:r>
+        <w:t>} (DELETE)</w:t>
+      </w:r>
+    </w:p>
+    <w:p>
+      <w:r>
+        <w:t xml:space="preserve">   - *Get Course Details*: /</w:t>
+      </w:r>
+      <w:proofErr w:type="spellStart"/>
+      <w:r>
+        <w:t>api</w:t>
+      </w:r>
+      <w:proofErr w:type="spellEnd"/>
+      <w:r>
+        <w:t>/courses/{</w:t>
+      </w:r>
+      <w:proofErr w:type="spellStart"/>
+      <w:r>
+        <w:t>courseId</w:t>
+      </w:r>
+      <w:proofErr w:type="spellEnd"/>
+      <w:r>
+        <w:t>} (GET)</w:t>
+      </w:r>
+    </w:p>
+    <w:p>
+      <w:r>
+        <w:t xml:space="preserve">   - *List All Courses*: /</w:t>
+      </w:r>
+      <w:proofErr w:type="spellStart"/>
+      <w:r>
+        <w:t>api</w:t>
+      </w:r>
+      <w:proofErr w:type="spellEnd"/>
+      <w:r>
+        <w:t>/courses (GET)</w:t>
+      </w:r>
+    </w:p>
+    <w:p>
+      <w:r>
+        <w:t xml:space="preserve">   - *</w:t>
+      </w:r>
+      <w:proofErr w:type="spellStart"/>
+      <w:r>
+        <w:t>Enroll</w:t>
+      </w:r>
+      <w:proofErr w:type="spellEnd"/>
+      <w:r>
+        <w:t xml:space="preserve"> User in Course*: /</w:t>
+      </w:r>
+      <w:proofErr w:type="spellStart"/>
+      <w:r>
+        <w:t>api</w:t>
+      </w:r>
+      <w:proofErr w:type="spellEnd"/>
+      <w:r>
+        <w:t>/courses/{</w:t>
+      </w:r>
+      <w:proofErr w:type="spellStart"/>
+      <w:r>
+        <w:t>courseId</w:t>
+      </w:r>
+      <w:proofErr w:type="spellEnd"/>
+      <w:r>
+        <w:t>}/</w:t>
+      </w:r>
+      <w:proofErr w:type="spellStart"/>
+      <w:r>
+        <w:t>enrollments</w:t>
+      </w:r>
+      <w:proofErr w:type="spellEnd"/>
+      <w:r>
+        <w:t xml:space="preserve"> (POST)</w:t>
+      </w:r>
+    </w:p>
+    <w:p>
+      <w:r>
+        <w:t xml:space="preserve">   - *List Enrolled Courses for User*: /</w:t>
+      </w:r>
+      <w:proofErr w:type="spellStart"/>
+      <w:r>
+        <w:t>api</w:t>
+      </w:r>
+      <w:proofErr w:type="spellEnd"/>
+      <w:r>
+        <w:t>/users/{</w:t>
+      </w:r>
+      <w:proofErr w:type="spellStart"/>
+      <w:r>
+        <w:t>userId</w:t>
+      </w:r>
+      <w:proofErr w:type="spellEnd"/>
+      <w:r>
+        <w:t>}/courses (GET)</w:t>
       </w:r>
     </w:p>
     <w:p/>
@@ -402,27 +640,185 @@
     </w:p>
     <w:p>
       <w:r>
-        <w:t xml:space="preserve">   - *Upload Content*: /api/courses/{courseId}/content (POST)</w:t>
-      </w:r>
-    </w:p>
-    <w:p>
-      <w:r>
-        <w:t xml:space="preserve">   - *Update Content*: /api/courses/{courseId}/content/{contentId} (PUT)</w:t>
-      </w:r>
-    </w:p>
-    <w:p>
-      <w:r>
-        <w:t xml:space="preserve">   - *Delete Content*: /api/courses/{courseId}/content/{contentId} (DELETE)</w:t>
-      </w:r>
-    </w:p>
-    <w:p>
-      <w:r>
-        <w:t xml:space="preserve">   - *Get Content Details*: /api/courses/{courseId}/content/{contentId} (GET)</w:t>
-      </w:r>
-    </w:p>
-    <w:p>
-      <w:r>
-        <w:t xml:space="preserve">   - *List Content for Course*: /api/courses/{courseId}/content (GET)</w:t>
+        <w:t xml:space="preserve">   - *Upload Content*: /</w:t>
+      </w:r>
+      <w:r>
+        <w:t>course-</w:t>
+      </w:r>
+      <w:proofErr w:type="spellStart"/>
+      <w:r>
+        <w:t>mgmt</w:t>
+      </w:r>
+      <w:proofErr w:type="spellEnd"/>
+      <w:r>
+        <w:t>/</w:t>
+      </w:r>
+      <w:r>
+        <w:t>content/{</w:t>
+      </w:r>
+      <w:proofErr w:type="spellStart"/>
+      <w:r>
+        <w:t>courseId</w:t>
+      </w:r>
+      <w:proofErr w:type="spellEnd"/>
+      <w:r>
+        <w:t>}</w:t>
+      </w:r>
+      <w:r>
+        <w:t xml:space="preserve"> (POST)</w:t>
+      </w:r>
+    </w:p>
+    <w:p>
+      <w:r>
+        <w:t xml:space="preserve">   - *Update Content*: </w:t>
+      </w:r>
+      <w:r>
+        <w:t>/course-</w:t>
+      </w:r>
+      <w:proofErr w:type="spellStart"/>
+      <w:r>
+        <w:t>mgmt</w:t>
+      </w:r>
+      <w:proofErr w:type="spellEnd"/>
+      <w:r>
+        <w:t>/</w:t>
+      </w:r>
+      <w:r>
+        <w:t>content</w:t>
+      </w:r>
+      <w:r>
+        <w:t>/{</w:t>
+      </w:r>
+      <w:proofErr w:type="spellStart"/>
+      <w:r>
+        <w:t>courseId</w:t>
+      </w:r>
+      <w:proofErr w:type="spellEnd"/>
+      <w:r>
+        <w:t>}/{</w:t>
+      </w:r>
+      <w:proofErr w:type="spellStart"/>
+      <w:r>
+        <w:t>contentId</w:t>
+      </w:r>
+      <w:proofErr w:type="spellEnd"/>
+      <w:r>
+        <w:t>} (PUT)</w:t>
+      </w:r>
+    </w:p>
+    <w:p>
+      <w:r>
+        <w:t xml:space="preserve">   - *Delete Content*: </w:t>
+      </w:r>
+      <w:r>
+        <w:t>/course-</w:t>
+      </w:r>
+      <w:proofErr w:type="spellStart"/>
+      <w:r>
+        <w:t>mgmt</w:t>
+      </w:r>
+      <w:proofErr w:type="spellEnd"/>
+      <w:r>
+        <w:t>/</w:t>
+      </w:r>
+      <w:r>
+        <w:t>content</w:t>
+      </w:r>
+      <w:r>
+        <w:t>/{</w:t>
+      </w:r>
+      <w:proofErr w:type="spellStart"/>
+      <w:r>
+        <w:t>courseId</w:t>
+      </w:r>
+      <w:proofErr w:type="spellEnd"/>
+      <w:r>
+        <w:t>}/{</w:t>
+      </w:r>
+      <w:proofErr w:type="spellStart"/>
+      <w:r>
+        <w:t>contentId</w:t>
+      </w:r>
+      <w:proofErr w:type="spellEnd"/>
+      <w:r>
+        <w:t xml:space="preserve">} </w:t>
+      </w:r>
+      <w:r>
+        <w:t>(DELETE)</w:t>
+      </w:r>
+    </w:p>
+    <w:p>
+      <w:r>
+        <w:t xml:space="preserve">   - *Get Content Details*: </w:t>
+      </w:r>
+      <w:r>
+        <w:t>/course-</w:t>
+      </w:r>
+      <w:proofErr w:type="spellStart"/>
+      <w:r>
+        <w:t>mgmt</w:t>
+      </w:r>
+      <w:proofErr w:type="spellEnd"/>
+      <w:r>
+        <w:t>/</w:t>
+      </w:r>
+      <w:r>
+        <w:t>content</w:t>
+      </w:r>
+      <w:r>
+        <w:t>/{</w:t>
+      </w:r>
+      <w:proofErr w:type="spellStart"/>
+      <w:r>
+        <w:t>courseId</w:t>
+      </w:r>
+      <w:proofErr w:type="spellEnd"/>
+      <w:r>
+        <w:t>}/{</w:t>
+      </w:r>
+      <w:proofErr w:type="spellStart"/>
+      <w:r>
+        <w:t>contentId</w:t>
+      </w:r>
+      <w:proofErr w:type="spellEnd"/>
+      <w:r>
+        <w:t xml:space="preserve">} </w:t>
+      </w:r>
+      <w:r>
+        <w:t xml:space="preserve"> (GET)</w:t>
+      </w:r>
+    </w:p>
+    <w:p>
+      <w:r>
+        <w:t xml:space="preserve">   - *List Content for Course*: </w:t>
+      </w:r>
+      <w:r>
+        <w:t>/course-</w:t>
+      </w:r>
+      <w:proofErr w:type="spellStart"/>
+      <w:r>
+        <w:t>mgmt</w:t>
+      </w:r>
+      <w:proofErr w:type="spellEnd"/>
+      <w:r>
+        <w:t>/</w:t>
+      </w:r>
+      <w:r>
+        <w:t>content</w:t>
+      </w:r>
+      <w:r>
+        <w:t>/{</w:t>
+      </w:r>
+      <w:proofErr w:type="spellStart"/>
+      <w:r>
+        <w:t>courseId</w:t>
+      </w:r>
+      <w:proofErr w:type="spellEnd"/>
+      <w:r>
+        <w:t xml:space="preserve">} </w:t>
+      </w:r>
+      <w:r>
+        <w:t xml:space="preserve"> (GET)</w:t>
       </w:r>
     </w:p>
     <w:p/>
@@ -434,22 +830,102 @@
     <w:p>
       <w:r>
         <w:lastRenderedPageBreak/>
-        <w:t xml:space="preserve">   - *Create Thread*: /api/forums/{forumId}/threads (POST)</w:t>
-      </w:r>
-    </w:p>
-    <w:p>
-      <w:r>
-        <w:t xml:space="preserve">   - *Reply to Thread*: /api/forums/{forumId}/threads/{threadId}/replies (POST)</w:t>
-      </w:r>
-    </w:p>
-    <w:p>
-      <w:r>
-        <w:t xml:space="preserve">   - *Get Thread Details*: /api/forums/{forumId}/threads/{threadId} (GET)</w:t>
-      </w:r>
-    </w:p>
-    <w:p>
-      <w:r>
-        <w:t xml:space="preserve">   - *List Threads in Forum*: /api/forums/{forumId}/threads (GET)</w:t>
+        <w:t xml:space="preserve">   - *Create Thread*: /</w:t>
+      </w:r>
+      <w:proofErr w:type="spellStart"/>
+      <w:r>
+        <w:t>api</w:t>
+      </w:r>
+      <w:proofErr w:type="spellEnd"/>
+      <w:r>
+        <w:t>/forums/{</w:t>
+      </w:r>
+      <w:proofErr w:type="spellStart"/>
+      <w:r>
+        <w:t>forumId</w:t>
+      </w:r>
+      <w:proofErr w:type="spellEnd"/>
+      <w:r>
+        <w:t>}/threads (POST)</w:t>
+      </w:r>
+    </w:p>
+    <w:p>
+      <w:r>
+        <w:t xml:space="preserve">   - *Reply to Thread*: /</w:t>
+      </w:r>
+      <w:proofErr w:type="spellStart"/>
+      <w:r>
+        <w:t>api</w:t>
+      </w:r>
+      <w:proofErr w:type="spellEnd"/>
+      <w:r>
+        <w:t>/forums/{</w:t>
+      </w:r>
+      <w:proofErr w:type="spellStart"/>
+      <w:r>
+        <w:t>forumId</w:t>
+      </w:r>
+      <w:proofErr w:type="spellEnd"/>
+      <w:r>
+        <w:t>}/threads/{</w:t>
+      </w:r>
+      <w:proofErr w:type="spellStart"/>
+      <w:r>
+        <w:t>threadId</w:t>
+      </w:r>
+      <w:proofErr w:type="spellEnd"/>
+      <w:r>
+        <w:t>}/replies (POST)</w:t>
+      </w:r>
+    </w:p>
+    <w:p>
+      <w:r>
+        <w:t xml:space="preserve">   - *Get Thread Details*: /</w:t>
+      </w:r>
+      <w:proofErr w:type="spellStart"/>
+      <w:r>
+        <w:t>api</w:t>
+      </w:r>
+      <w:proofErr w:type="spellEnd"/>
+      <w:r>
+        <w:t>/forums/{</w:t>
+      </w:r>
+      <w:proofErr w:type="spellStart"/>
+      <w:r>
+        <w:t>forumId</w:t>
+      </w:r>
+      <w:proofErr w:type="spellEnd"/>
+      <w:r>
+        <w:t>}/threads/{</w:t>
+      </w:r>
+      <w:proofErr w:type="spellStart"/>
+      <w:r>
+        <w:t>threadId</w:t>
+      </w:r>
+      <w:proofErr w:type="spellEnd"/>
+      <w:r>
+        <w:t>} (GET)</w:t>
+      </w:r>
+    </w:p>
+    <w:p>
+      <w:r>
+        <w:t xml:space="preserve">   - *List Threads in Forum*: /</w:t>
+      </w:r>
+      <w:proofErr w:type="spellStart"/>
+      <w:r>
+        <w:t>api</w:t>
+      </w:r>
+      <w:proofErr w:type="spellEnd"/>
+      <w:r>
+        <w:t>/forums/{</w:t>
+      </w:r>
+      <w:proofErr w:type="spellStart"/>
+      <w:r>
+        <w:t>forumId</w:t>
+      </w:r>
+      <w:proofErr w:type="spellEnd"/>
+      <w:r>
+        <w:t>}/threads (GET)</w:t>
       </w:r>
     </w:p>
     <w:p/>
@@ -460,32 +936,120 @@
     </w:p>
     <w:p>
       <w:r>
-        <w:t xml:space="preserve">   - *Create Quiz*: /api/quizzes (POST)</w:t>
-      </w:r>
-    </w:p>
-    <w:p>
-      <w:r>
-        <w:t xml:space="preserve">   - *Update Quiz*: /api/quizzes/{quizId} (PUT)</w:t>
-      </w:r>
-    </w:p>
-    <w:p>
-      <w:r>
-        <w:t xml:space="preserve">   - *Delete Quiz*: /api/quizzes/{quizId} (DELETE)</w:t>
-      </w:r>
-    </w:p>
-    <w:p>
-      <w:r>
-        <w:t xml:space="preserve">   - *Get Quiz Details*: /api/quizzes/{quizId} (GET)</w:t>
-      </w:r>
-    </w:p>
-    <w:p>
-      <w:r>
-        <w:t xml:space="preserve">   - *Submit Quiz Answers*: /api/quizzes/{quizId}/submit (POST)</w:t>
-      </w:r>
-    </w:p>
-    <w:p>
-      <w:r>
-        <w:t xml:space="preserve">   - *Get Quiz Results*: /api/quizzes/{quizId}/results (GET)</w:t>
+        <w:t xml:space="preserve">   - *Create Quiz*: /</w:t>
+      </w:r>
+      <w:proofErr w:type="spellStart"/>
+      <w:r>
+        <w:t>api</w:t>
+      </w:r>
+      <w:proofErr w:type="spellEnd"/>
+      <w:r>
+        <w:t>/quizzes (POST)</w:t>
+      </w:r>
+    </w:p>
+    <w:p>
+      <w:r>
+        <w:t xml:space="preserve">   - *Update Quiz*: /</w:t>
+      </w:r>
+      <w:proofErr w:type="spellStart"/>
+      <w:r>
+        <w:t>api</w:t>
+      </w:r>
+      <w:proofErr w:type="spellEnd"/>
+      <w:r>
+        <w:t>/quizzes/{</w:t>
+      </w:r>
+      <w:proofErr w:type="spellStart"/>
+      <w:r>
+        <w:t>quizId</w:t>
+      </w:r>
+      <w:proofErr w:type="spellEnd"/>
+      <w:r>
+        <w:t>} (PUT)</w:t>
+      </w:r>
+    </w:p>
+    <w:p>
+      <w:r>
+        <w:t xml:space="preserve">   - *Delete Quiz*: /</w:t>
+      </w:r>
+      <w:proofErr w:type="spellStart"/>
+      <w:r>
+        <w:t>api</w:t>
+      </w:r>
+      <w:proofErr w:type="spellEnd"/>
+      <w:r>
+        <w:t>/quizzes/{</w:t>
+      </w:r>
+      <w:proofErr w:type="spellStart"/>
+      <w:r>
+        <w:t>quizId</w:t>
+      </w:r>
+      <w:proofErr w:type="spellEnd"/>
+      <w:r>
+        <w:t>} (DELETE)</w:t>
+      </w:r>
+    </w:p>
+    <w:p>
+      <w:r>
+        <w:t xml:space="preserve">   - *Get Quiz Details*: /</w:t>
+      </w:r>
+      <w:proofErr w:type="spellStart"/>
+      <w:r>
+        <w:t>api</w:t>
+      </w:r>
+      <w:proofErr w:type="spellEnd"/>
+      <w:r>
+        <w:t>/quizzes/{</w:t>
+      </w:r>
+      <w:proofErr w:type="spellStart"/>
+      <w:r>
+        <w:t>quizId</w:t>
+      </w:r>
+      <w:proofErr w:type="spellEnd"/>
+      <w:r>
+        <w:t>} (GET)</w:t>
+      </w:r>
+    </w:p>
+    <w:p>
+      <w:r>
+        <w:t xml:space="preserve">   - *Submit Quiz Answers*: /</w:t>
+      </w:r>
+      <w:proofErr w:type="spellStart"/>
+      <w:r>
+        <w:t>api</w:t>
+      </w:r>
+      <w:proofErr w:type="spellEnd"/>
+      <w:r>
+        <w:t>/quizzes/{</w:t>
+      </w:r>
+      <w:proofErr w:type="spellStart"/>
+      <w:r>
+        <w:t>quizId</w:t>
+      </w:r>
+      <w:proofErr w:type="spellEnd"/>
+      <w:r>
+        <w:t>}/submit (POST)</w:t>
+      </w:r>
+    </w:p>
+    <w:p>
+      <w:r>
+        <w:t xml:space="preserve">   - *Get Quiz Results*: /</w:t>
+      </w:r>
+      <w:proofErr w:type="spellStart"/>
+      <w:r>
+        <w:t>api</w:t>
+      </w:r>
+      <w:proofErr w:type="spellEnd"/>
+      <w:r>
+        <w:t>/quizzes/{</w:t>
+      </w:r>
+      <w:proofErr w:type="spellStart"/>
+      <w:r>
+        <w:t>quizId</w:t>
+      </w:r>
+      <w:proofErr w:type="spellEnd"/>
+      <w:r>
+        <w:t>}/results (GET)</w:t>
       </w:r>
     </w:p>
     <w:p/>
@@ -496,22 +1060,102 @@
     </w:p>
     <w:p>
       <w:r>
-        <w:t xml:space="preserve">   - *User Activity Report*: /api/analytics/users/{userId}/activity (GET)</w:t>
-      </w:r>
-    </w:p>
-    <w:p>
-      <w:r>
-        <w:t xml:space="preserve">   - *Course Enrollment Report*: /api/analytics/courses/{courseId}/enrollments (GET)</w:t>
-      </w:r>
-    </w:p>
-    <w:p>
-      <w:r>
-        <w:t xml:space="preserve">   - *Quiz Performance Report*: /api/analytics/quizzes/{quizId}/performance (GET)</w:t>
-      </w:r>
-    </w:p>
-    <w:p>
-      <w:r>
-        <w:t xml:space="preserve">   - *Content Access Report*: /api/analytics/courses/{courseId}/content/access (GET)</w:t>
+        <w:t xml:space="preserve">   - *User Activity Report*: /</w:t>
+      </w:r>
+      <w:proofErr w:type="spellStart"/>
+      <w:r>
+        <w:t>api</w:t>
+      </w:r>
+      <w:proofErr w:type="spellEnd"/>
+      <w:r>
+        <w:t>/analytics/users/{</w:t>
+      </w:r>
+      <w:proofErr w:type="spellStart"/>
+      <w:r>
+        <w:t>userId</w:t>
+      </w:r>
+      <w:proofErr w:type="spellEnd"/>
+      <w:r>
+        <w:t>}/activity (GET)</w:t>
+      </w:r>
+    </w:p>
+    <w:p>
+      <w:r>
+        <w:t xml:space="preserve">   - *Course </w:t>
+      </w:r>
+      <w:proofErr w:type="spellStart"/>
+      <w:r>
+        <w:t>Enrollment</w:t>
+      </w:r>
+      <w:proofErr w:type="spellEnd"/>
+      <w:r>
+        <w:t xml:space="preserve"> Report*: /</w:t>
+      </w:r>
+      <w:proofErr w:type="spellStart"/>
+      <w:r>
+        <w:t>api</w:t>
+      </w:r>
+      <w:proofErr w:type="spellEnd"/>
+      <w:r>
+        <w:t>/analytics/courses/{</w:t>
+      </w:r>
+      <w:proofErr w:type="spellStart"/>
+      <w:r>
+        <w:t>courseId</w:t>
+      </w:r>
+      <w:proofErr w:type="spellEnd"/>
+      <w:r>
+        <w:t>}/</w:t>
+      </w:r>
+      <w:proofErr w:type="spellStart"/>
+      <w:r>
+        <w:t>enrollments</w:t>
+      </w:r>
+      <w:proofErr w:type="spellEnd"/>
+      <w:r>
+        <w:t xml:space="preserve"> (GET)</w:t>
+      </w:r>
+    </w:p>
+    <w:p>
+      <w:r>
+        <w:t xml:space="preserve">   - *Quiz Performance Report*: /</w:t>
+      </w:r>
+      <w:proofErr w:type="spellStart"/>
+      <w:r>
+        <w:t>api</w:t>
+      </w:r>
+      <w:proofErr w:type="spellEnd"/>
+      <w:r>
+        <w:t>/analytics/quizzes/{</w:t>
+      </w:r>
+      <w:proofErr w:type="spellStart"/>
+      <w:r>
+        <w:t>quizId</w:t>
+      </w:r>
+      <w:proofErr w:type="spellEnd"/>
+      <w:r>
+        <w:t>}/performance (GET)</w:t>
+      </w:r>
+    </w:p>
+    <w:p>
+      <w:r>
+        <w:t xml:space="preserve">   - *Content Access Report*: /</w:t>
+      </w:r>
+      <w:proofErr w:type="spellStart"/>
+      <w:r>
+        <w:t>api</w:t>
+      </w:r>
+      <w:proofErr w:type="spellEnd"/>
+      <w:r>
+        <w:t>/analytics/courses/{</w:t>
+      </w:r>
+      <w:proofErr w:type="spellStart"/>
+      <w:r>
+        <w:t>courseId</w:t>
+      </w:r>
+      <w:proofErr w:type="spellEnd"/>
+      <w:r>
+        <w:t>}/content/access (GET)</w:t>
       </w:r>
     </w:p>
     <w:p/>
@@ -522,17 +1166,57 @@
     </w:p>
     <w:p>
       <w:r>
-        <w:t xml:space="preserve">   - *Send Notification*: /api/notifications (POST)</w:t>
-      </w:r>
-    </w:p>
-    <w:p>
-      <w:r>
-        <w:t xml:space="preserve">   - *Retrieve Notifications for User*: /api/notifications/{userId} (GET)</w:t>
-      </w:r>
-    </w:p>
-    <w:p>
-      <w:r>
-        <w:t xml:space="preserve">   - *Mark Notification as Read*: /api/notifications/{notificationId}/read (PUT)</w:t>
+        <w:t xml:space="preserve">   - *Send Notification*: /</w:t>
+      </w:r>
+      <w:proofErr w:type="spellStart"/>
+      <w:r>
+        <w:t>api</w:t>
+      </w:r>
+      <w:proofErr w:type="spellEnd"/>
+      <w:r>
+        <w:t>/notifications (POST)</w:t>
+      </w:r>
+    </w:p>
+    <w:p>
+      <w:r>
+        <w:t xml:space="preserve">   - *Retrieve Notifications for User*: /</w:t>
+      </w:r>
+      <w:proofErr w:type="spellStart"/>
+      <w:r>
+        <w:t>api</w:t>
+      </w:r>
+      <w:proofErr w:type="spellEnd"/>
+      <w:r>
+        <w:t>/notifications/{</w:t>
+      </w:r>
+      <w:proofErr w:type="spellStart"/>
+      <w:r>
+        <w:t>userId</w:t>
+      </w:r>
+      <w:proofErr w:type="spellEnd"/>
+      <w:r>
+        <w:t>} (GET)</w:t>
+      </w:r>
+    </w:p>
+    <w:p>
+      <w:r>
+        <w:t xml:space="preserve">   - *Mark Notification as Read*: /</w:t>
+      </w:r>
+      <w:proofErr w:type="spellStart"/>
+      <w:r>
+        <w:t>api</w:t>
+      </w:r>
+      <w:proofErr w:type="spellEnd"/>
+      <w:r>
+        <w:t>/notifications/{</w:t>
+      </w:r>
+      <w:proofErr w:type="spellStart"/>
+      <w:r>
+        <w:t>notificationId</w:t>
+      </w:r>
+      <w:proofErr w:type="spellEnd"/>
+      <w:r>
+        <w:t>}/read (PUT)</w:t>
       </w:r>
     </w:p>
     <w:p/>
@@ -543,12 +1227,28 @@
     </w:p>
     <w:p>
       <w:r>
-        <w:t xml:space="preserve">   - *Update LMS Settings*: /api/settings (PUT)</w:t>
-      </w:r>
-    </w:p>
-    <w:p>
-      <w:r>
-        <w:t xml:space="preserve">   - *Get LMS Configuration*: /api/settings (GET)</w:t>
+        <w:t xml:space="preserve">   - *Update LMS Settings*: /</w:t>
+      </w:r>
+      <w:proofErr w:type="spellStart"/>
+      <w:r>
+        <w:t>api</w:t>
+      </w:r>
+      <w:proofErr w:type="spellEnd"/>
+      <w:r>
+        <w:t>/settings (PUT)</w:t>
+      </w:r>
+    </w:p>
+    <w:p>
+      <w:r>
+        <w:t xml:space="preserve">   - *Get LMS Configuration*: /</w:t>
+      </w:r>
+      <w:proofErr w:type="spellStart"/>
+      <w:r>
+        <w:t>api</w:t>
+      </w:r>
+      <w:proofErr w:type="spellEnd"/>
+      <w:r>
+        <w:t>/settings (GET)</w:t>
       </w:r>
     </w:p>
     <w:p/>

</xml_diff>

<commit_message>
Changes: frontend redux added and ui handling according to role
</commit_message>
<xml_diff>
--- a/docs/project.docx
+++ b/docs/project.docx
@@ -777,6 +777,7 @@
         <w:t>}/{</w:t>
       </w:r>
       <w:proofErr w:type="spellStart"/>
+      <w:proofErr w:type="gramStart"/>
       <w:r>
         <w:t>contentId</w:t>
       </w:r>
@@ -785,7 +786,11 @@
         <w:t xml:space="preserve">} </w:t>
       </w:r>
       <w:r>
-        <w:t xml:space="preserve"> (GET)</w:t>
+        <w:t xml:space="preserve"> (</w:t>
+      </w:r>
+      <w:proofErr w:type="gramEnd"/>
+      <w:r>
+        <w:t>GET)</w:t>
       </w:r>
     </w:p>
     <w:p>
@@ -810,6 +815,7 @@
         <w:t>/{</w:t>
       </w:r>
       <w:proofErr w:type="spellStart"/>
+      <w:proofErr w:type="gramStart"/>
       <w:r>
         <w:t>courseId</w:t>
       </w:r>
@@ -818,7 +824,11 @@
         <w:t xml:space="preserve">} </w:t>
       </w:r>
       <w:r>
-        <w:t xml:space="preserve"> (GET)</w:t>
+        <w:t xml:space="preserve"> (</w:t>
+      </w:r>
+      <w:proofErr w:type="gramEnd"/>
+      <w:r>
+        <w:t>GET)</w:t>
       </w:r>
     </w:p>
     <w:p/>
@@ -1275,6 +1285,7 @@
     <w:p>
       <w:pPr>
         <w:rPr>
+          <w:rStyle w:val="Hyperlink"/>
           <w:b/>
           <w:bCs/>
         </w:rPr>
@@ -1289,6 +1300,254 @@
           <w:t>https://api.postman.com/collections/8877828-70305baf-591c-4dae-bfe6-6b12c18a7a26?access_key=PMAT-01HSQE70A4T84F9VRJVSXYAY6H</w:t>
         </w:r>
       </w:hyperlink>
+    </w:p>
+    <w:p>
+      <w:pPr>
+        <w:rPr>
+          <w:rStyle w:val="Hyperlink"/>
+          <w:b/>
+          <w:bCs/>
+        </w:rPr>
+      </w:pPr>
+    </w:p>
+    <w:p>
+      <w:pPr>
+        <w:rPr>
+          <w:b/>
+          <w:bCs/>
+        </w:rPr>
+      </w:pPr>
+      <w:r>
+        <w:rPr>
+          <w:b/>
+          <w:bCs/>
+        </w:rPr>
+        <w:lastRenderedPageBreak/>
+        <w:t>Contents in LMS:</w:t>
+      </w:r>
+    </w:p>
+    <w:p>
+      <w:r>
+        <w:t>In a Learning Management System (LMS), you'll typically find a variety of content types, including:</w:t>
+      </w:r>
+    </w:p>
+    <w:p>
+      <w:r>
+        <w:t>Text-based Content: This includes articles, manuals, guides, and other written materials.</w:t>
+      </w:r>
+    </w:p>
+    <w:p>
+      <w:r>
+        <w:t>Multimedia Content: Such as videos, audio recordings, animations, and interactive presentations.</w:t>
+      </w:r>
+    </w:p>
+    <w:p>
+      <w:r>
+        <w:t>Assessment Content: Quizzes, tests, assignments, and interactive exercises to gauge understanding and progress.</w:t>
+      </w:r>
+    </w:p>
+    <w:p>
+      <w:r>
+        <w:t>Interactive Content: Simulations, games, virtual labs, and other activities that engage learners actively.</w:t>
+      </w:r>
+    </w:p>
+    <w:p>
+      <w:r>
+        <w:t>Social Learning Content: Discussion forums, chat rooms, and collaborative tools for peer-to-peer interaction and knowledge sharing.</w:t>
+      </w:r>
+    </w:p>
+    <w:p>
+      <w:r>
+        <w:t>Live Content: Live webinars, virtual classrooms, and real-time discussions for synchronous learning experiences.</w:t>
+      </w:r>
+    </w:p>
+    <w:p>
+      <w:r>
+        <w:t xml:space="preserve">Resource Content: Additional resources like links, documents, </w:t>
+      </w:r>
+      <w:proofErr w:type="spellStart"/>
+      <w:r>
+        <w:t>ebooks</w:t>
+      </w:r>
+      <w:proofErr w:type="spellEnd"/>
+      <w:r>
+        <w:t>, and external references to supplement learning materials.</w:t>
+      </w:r>
+    </w:p>
+    <w:p>
+      <w:r>
+        <w:t>These content types can be organized into courses, modules, or learning paths within the LMS to provide a structured learning experience</w:t>
+      </w:r>
+    </w:p>
+    <w:p/>
+    <w:p>
+      <w:pPr>
+        <w:rPr>
+          <w:b/>
+          <w:bCs/>
+        </w:rPr>
+      </w:pPr>
+      <w:r>
+        <w:rPr>
+          <w:b/>
+          <w:bCs/>
+        </w:rPr>
+        <w:t>Course Format:</w:t>
+      </w:r>
+    </w:p>
+    <w:p>
+      <w:r>
+        <w:t>The format of a course in a Learning Management System (LMS) should be designed to facilitate effective learning and engagement. Here's a recommended format:</w:t>
+      </w:r>
+    </w:p>
+    <w:p>
+      <w:r>
+        <w:t xml:space="preserve">1. **Course </w:t>
+      </w:r>
+      <w:proofErr w:type="gramStart"/>
+      <w:r>
+        <w:t>Overview:*</w:t>
+      </w:r>
+      <w:proofErr w:type="gramEnd"/>
+      <w:r>
+        <w:t>* Begin with a clear and concise overview of the course objectives, learning outcomes, and expectations.</w:t>
+      </w:r>
+    </w:p>
+    <w:p>
+      <w:r>
+        <w:t xml:space="preserve">2. **Module </w:t>
+      </w:r>
+      <w:proofErr w:type="gramStart"/>
+      <w:r>
+        <w:t>Structure:*</w:t>
+      </w:r>
+      <w:proofErr w:type="gramEnd"/>
+      <w:r>
+        <w:t>* Divide the course into logical modules or units based on topics or learning objectives. Each module should have its own set of objectives and content.</w:t>
+      </w:r>
+    </w:p>
+    <w:p>
+      <w:r>
+        <w:t xml:space="preserve">3. **Introduction to </w:t>
+      </w:r>
+      <w:proofErr w:type="gramStart"/>
+      <w:r>
+        <w:t>Module:*</w:t>
+      </w:r>
+      <w:proofErr w:type="gramEnd"/>
+      <w:r>
+        <w:t>* Provide an introduction to each module, outlining what will be covered and why it's important.</w:t>
+      </w:r>
+    </w:p>
+    <w:p>
+      <w:r>
+        <w:t xml:space="preserve">4. **Content </w:t>
+      </w:r>
+      <w:proofErr w:type="gramStart"/>
+      <w:r>
+        <w:t>Delivery:*</w:t>
+      </w:r>
+      <w:proofErr w:type="gramEnd"/>
+      <w:r>
+        <w:t>* Present content in various formats, such as text, videos, presentations, or interactive activities, to accommodate different learning styles.</w:t>
+      </w:r>
+    </w:p>
+    <w:p>
+      <w:r>
+        <w:t xml:space="preserve">5. **Engagement </w:t>
+      </w:r>
+      <w:proofErr w:type="gramStart"/>
+      <w:r>
+        <w:t>Activities:*</w:t>
+      </w:r>
+      <w:proofErr w:type="gramEnd"/>
+      <w:r>
+        <w:t>* Include quizzes, assignments, discussions, or interactive exercises to reinforce learning and encourage engagement.</w:t>
+      </w:r>
+    </w:p>
+    <w:p>
+      <w:r>
+        <w:t>6. **</w:t>
+      </w:r>
+      <w:proofErr w:type="gramStart"/>
+      <w:r>
+        <w:t>Assessment:*</w:t>
+      </w:r>
+      <w:proofErr w:type="gramEnd"/>
+      <w:r>
+        <w:t>* Incorporate regular assessments to evaluate learners' understanding of the material and provide feedback.</w:t>
+      </w:r>
+    </w:p>
+    <w:p>
+      <w:r>
+        <w:t>7. **</w:t>
+      </w:r>
+      <w:proofErr w:type="gramStart"/>
+      <w:r>
+        <w:t>Resources:*</w:t>
+      </w:r>
+      <w:proofErr w:type="gramEnd"/>
+      <w:r>
+        <w:t>* Offer additional resources, such as readings, links, or supplementary materials, for learners who want to delve deeper into the topic.</w:t>
+      </w:r>
+    </w:p>
+    <w:p>
+      <w:r>
+        <w:t xml:space="preserve">8. **Discussion </w:t>
+      </w:r>
+      <w:proofErr w:type="gramStart"/>
+      <w:r>
+        <w:t>Forums:*</w:t>
+      </w:r>
+      <w:proofErr w:type="gramEnd"/>
+      <w:r>
+        <w:t>* Provide opportunities for learners to discuss concepts, ask questions, and share insights with peers and instructors.</w:t>
+      </w:r>
+    </w:p>
+    <w:p>
+      <w:r>
+        <w:t xml:space="preserve">9. **Progress </w:t>
+      </w:r>
+      <w:proofErr w:type="gramStart"/>
+      <w:r>
+        <w:t>Tracking:*</w:t>
+      </w:r>
+      <w:proofErr w:type="gramEnd"/>
+      <w:r>
+        <w:t>* Enable learners to track their progress through the course, including completion status, quiz scores, and overall performance.</w:t>
+      </w:r>
+    </w:p>
+    <w:p>
+      <w:r>
+        <w:t>10. **</w:t>
+      </w:r>
+      <w:proofErr w:type="gramStart"/>
+      <w:r>
+        <w:t>Conclusion:*</w:t>
+      </w:r>
+      <w:proofErr w:type="gramEnd"/>
+      <w:r>
+        <w:t>* Summarize key takeaways from the module and preview what will be covered in the next module.</w:t>
+      </w:r>
+    </w:p>
+    <w:p>
+      <w:r>
+        <w:t xml:space="preserve">11. **Feedback </w:t>
+      </w:r>
+      <w:proofErr w:type="gramStart"/>
+      <w:r>
+        <w:t>Mechanism:*</w:t>
+      </w:r>
+      <w:proofErr w:type="gramEnd"/>
+      <w:r>
+        <w:t>* Gather feedback from learners to continuously improve the course content and delivery.</w:t>
+      </w:r>
+    </w:p>
+    <w:p>
+      <w:r>
+        <w:lastRenderedPageBreak/>
+        <w:t>By following this format, you can create a structured and engaging learning experience that effectively conveys the course material and promotes active participation from learners.</w:t>
+      </w:r>
     </w:p>
     <w:sectPr>
       <w:pgSz w:w="11906" w:h="16838"/>

</xml_diff>